<commit_message>
implement the Dunn index
</commit_message>
<xml_diff>
--- a/dataset/dataset description.docx
+++ b/dataset/dataset description.docx
@@ -988,19 +988,7 @@
                 <w:highlight w:val="yellow"/>
                 <w:lang w:eastAsia="zh-CN"/>
               </w:rPr>
-              <w:t>（</w:t>
-            </w:r>
-            <w:bookmarkStart w:id="0" w:name="_GoBack"/>
-            <w:bookmarkEnd w:id="0"/>
-            <w:r>
-              <w:rPr>
-                <w:rFonts w:eastAsiaTheme="minorEastAsia" w:cs="Linux Libertine" w:hint="eastAsia"/>
-                <w:sz w:val="28"/>
-                <w:szCs w:val="16"/>
-                <w:highlight w:val="yellow"/>
-                <w:lang w:eastAsia="zh-CN"/>
-              </w:rPr>
-              <w:t>）</w:t>
+              <w:t>（）</w:t>
             </w:r>
           </w:p>
         </w:tc>
@@ -3265,7 +3253,19 @@
                 <w:highlight w:val="yellow"/>
                 <w:lang w:eastAsia="zh-CN"/>
               </w:rPr>
-              <w:t>（）</w:t>
+              <w:t>（</w:t>
+            </w:r>
+            <w:bookmarkStart w:id="0" w:name="_GoBack"/>
+            <w:bookmarkEnd w:id="0"/>
+            <w:r>
+              <w:rPr>
+                <w:rFonts w:eastAsiaTheme="minorEastAsia" w:cs="Linux Libertine" w:hint="eastAsia"/>
+                <w:sz w:val="28"/>
+                <w:szCs w:val="16"/>
+                <w:highlight w:val="yellow"/>
+                <w:lang w:eastAsia="zh-CN"/>
+              </w:rPr>
+              <w:t>）</w:t>
             </w:r>
           </w:p>
         </w:tc>
@@ -4283,7 +4283,7 @@
 </file>
 
 <file path=customXml/itemProps1.xml><?xml version="1.0" encoding="utf-8"?>
-<ds:datastoreItem xmlns:ds="http://schemas.openxmlformats.org/officeDocument/2006/customXml" ds:itemID="{C22D3D80-1DA6-41D3-932E-CCAD0849D262}">
+<ds:datastoreItem xmlns:ds="http://schemas.openxmlformats.org/officeDocument/2006/customXml" ds:itemID="{0A9FDE1C-9EEC-454F-8591-52CDE8F9BFB6}">
   <ds:schemaRefs>
     <ds:schemaRef ds:uri="http://schemas.openxmlformats.org/officeDocument/2006/bibliography"/>
   </ds:schemaRefs>

</xml_diff>